<commit_message>
Docker Project Run + Kubernete and MiniKube install
</commit_message>
<xml_diff>
--- a/Yogesh_Baiskar/26th_April/Kubernetes.docx
+++ b/Yogesh_Baiskar/26th_April/Kubernetes.docx
@@ -4,6 +4,9 @@
   <w:body>
     <w:p>
       <w:pPr>
+        <w:tabs>
+          <w:tab w:val="left" w:pos="2588"/>
+        </w:tabs>
         <w:rPr>
           <w:lang w:val="en-US"/>
         </w:rPr>
@@ -13,17 +16,9 @@
         <w:rPr>
           <w:lang w:val="en-US"/>
         </w:rPr>
-        <w:t>Name</w:t>
-      </w:r>
-      <w:proofErr w:type="gramStart"/>
-      <w:r>
-        <w:rPr>
-          <w:lang w:val="en-US"/>
-        </w:rPr>
-        <w:t>:Yogesh</w:t>
+        <w:t>Name:Yogesh</w:t>
       </w:r>
       <w:proofErr w:type="spellEnd"/>
-      <w:proofErr w:type="gramEnd"/>
       <w:r>
         <w:rPr>
           <w:lang w:val="en-US"/>
@@ -37,6 +32,8 @@
         </w:rPr>
         <w:t>Baiskar</w:t>
       </w:r>
+      <w:bookmarkStart w:id="0" w:name="_GoBack"/>
+      <w:bookmarkEnd w:id="0"/>
       <w:proofErr w:type="spellEnd"/>
     </w:p>
     <w:p>
@@ -106,7 +103,8 @@
       </w:pPr>
       <w:r>
         <w:rPr>
-          <w:lang w:val="en-US"/>
+          <w:noProof/>
+          <w:lang w:eastAsia="en-IN"/>
         </w:rPr>
         <w:drawing>
           <wp:inline distT="0" distB="0" distL="0" distR="0" wp14:anchorId="316C08C7" wp14:editId="73E02FD6">
@@ -193,7 +191,8 @@
       </w:pPr>
       <w:r>
         <w:rPr>
-          <w:lang w:val="en-US"/>
+          <w:noProof/>
+          <w:lang w:eastAsia="en-IN"/>
         </w:rPr>
         <w:drawing>
           <wp:inline distT="0" distB="0" distL="0" distR="0" wp14:anchorId="32A582E8" wp14:editId="3B79F656">
@@ -247,7 +246,8 @@
       </w:pPr>
       <w:r>
         <w:rPr>
-          <w:lang w:val="en-US"/>
+          <w:noProof/>
+          <w:lang w:eastAsia="en-IN"/>
         </w:rPr>
         <w:lastRenderedPageBreak/>
         <w:drawing>
@@ -295,7 +295,8 @@
       </w:pPr>
       <w:r>
         <w:rPr>
-          <w:lang w:val="en-US"/>
+          <w:noProof/>
+          <w:lang w:eastAsia="en-IN"/>
         </w:rPr>
         <w:drawing>
           <wp:inline distT="0" distB="0" distL="0" distR="0" wp14:anchorId="2BD71A2B" wp14:editId="49DFFF3A">
@@ -349,7 +350,8 @@
       </w:pPr>
       <w:r>
         <w:rPr>
-          <w:lang w:val="en-US"/>
+          <w:noProof/>
+          <w:lang w:eastAsia="en-IN"/>
         </w:rPr>
         <w:lastRenderedPageBreak/>
         <w:drawing>
@@ -411,7 +413,8 @@
       </w:r>
       <w:r>
         <w:rPr>
-          <w:lang w:val="en-US"/>
+          <w:noProof/>
+          <w:lang w:eastAsia="en-IN"/>
         </w:rPr>
         <w:drawing>
           <wp:inline distT="0" distB="0" distL="0" distR="0" wp14:anchorId="4E44F717" wp14:editId="6A54FDAE">
@@ -463,10 +466,10 @@
           <w:lang w:val="en-US"/>
         </w:rPr>
       </w:pPr>
-      <w:bookmarkStart w:id="0" w:name="_GoBack"/>
-      <w:r>
-        <w:rPr>
-          <w:lang w:val="en-US"/>
+      <w:r>
+        <w:rPr>
+          <w:noProof/>
+          <w:lang w:eastAsia="en-IN"/>
         </w:rPr>
         <w:lastRenderedPageBreak/>
         <w:drawing>
@@ -505,7 +508,6 @@
           </wp:inline>
         </w:drawing>
       </w:r>
-      <w:bookmarkEnd w:id="0"/>
     </w:p>
     <w:sectPr>
       <w:pgSz w:w="11906" w:h="16838" w:code="9"/>

</xml_diff>